<commit_message>
så er der svaret på spørgsmålende.
</commit_message>
<xml_diff>
--- a/Word filer/Spørgsmål til Interview.docx
+++ b/Word filer/Spørgsmål til Interview.docx
@@ -40,6 +40,18 @@
     <w:p>
       <w:pPr>
         <w:pStyle w:val="Listeafsnit"/>
+        <w:ind w:left="1080"/>
+      </w:pPr>
+      <w:r>
+        <w:t>Det jeg havde regnet med var at det skulle være et program der skulle afhjælpe mig med at holde styr på raser og farver samt en popup hvis der er et bur der ikke har spist op flere dage i træk. Udover vil det være rart hvis man kunne se hvor lang tid siden man har lagt halm ud.</w:t>
+      </w:r>
+      <w:r>
+        <w:t xml:space="preserve">  Måske også hvor gamle burene er i hver hal og hvor mange baller halm jeg har i laden.</w:t>
+      </w:r>
+    </w:p>
+    <w:p>
+      <w:pPr>
+        <w:pStyle w:val="Listeafsnit"/>
         <w:numPr>
           <w:ilvl w:val="0"/>
           <w:numId w:val="1"/>
@@ -64,21 +76,31 @@
     <w:p>
       <w:pPr>
         <w:pStyle w:val="Listeafsnit"/>
+        <w:ind w:left="1080"/>
+      </w:pPr>
+      <w:r>
+        <w:t>Jeg har 21 haller med 316 bure i hver hal.</w:t>
+      </w:r>
+    </w:p>
+    <w:p>
+      <w:pPr>
+        <w:pStyle w:val="Listeafsnit"/>
         <w:numPr>
           <w:ilvl w:val="1"/>
           <w:numId w:val="1"/>
         </w:numPr>
       </w:pPr>
       <w:r>
-        <w:t xml:space="preserve">Hvor mange </w:t>
-      </w:r>
-      <w:proofErr w:type="gramStart"/>
-      <w:r>
-        <w:t>mink</w:t>
-      </w:r>
-      <w:proofErr w:type="gramEnd"/>
-      <w:r>
-        <w:t xml:space="preserve"> har du?</w:t>
+        <w:t>Hvor mange mink har du?</w:t>
+      </w:r>
+    </w:p>
+    <w:p>
+      <w:pPr>
+        <w:pStyle w:val="Listeafsnit"/>
+        <w:ind w:left="1080"/>
+      </w:pPr>
+      <w:r>
+        <w:t>Tja det er ca 2 mink i hvert bur men alt i alt er det vel ca 11000-12000 mink.</w:t>
       </w:r>
     </w:p>
     <w:p>
@@ -96,6 +118,15 @@
     <w:p>
       <w:pPr>
         <w:pStyle w:val="Listeafsnit"/>
+        <w:ind w:left="360"/>
+      </w:pPr>
+      <w:r>
+        <w:t>Der bliver taget blodprøver 2 gange om året de bliver så sendt ind til et laboratorie og hvis der er sygdom i en bliver den hal testet igen.</w:t>
+      </w:r>
+    </w:p>
+    <w:p>
+      <w:pPr>
+        <w:pStyle w:val="Listeafsnit"/>
         <w:numPr>
           <w:ilvl w:val="0"/>
           <w:numId w:val="1"/>
@@ -108,6 +139,24 @@
     <w:p>
       <w:pPr>
         <w:pStyle w:val="Listeafsnit"/>
+        <w:ind w:left="360"/>
+      </w:pPr>
+      <w:r>
+        <w:t>Silver,pastel,hvid,brun,sort</w:t>
+      </w:r>
+    </w:p>
+    <w:p>
+      <w:pPr>
+        <w:pStyle w:val="Listeafsnit"/>
+        <w:ind w:left="360"/>
+      </w:pPr>
+      <w:r>
+        <w:t>Så det må jo være 5 arter.</w:t>
+      </w:r>
+    </w:p>
+    <w:p>
+      <w:pPr>
+        <w:pStyle w:val="Listeafsnit"/>
         <w:numPr>
           <w:ilvl w:val="0"/>
           <w:numId w:val="1"/>
@@ -120,6 +169,24 @@
     <w:p>
       <w:pPr>
         <w:pStyle w:val="Listeafsnit"/>
+        <w:ind w:left="360"/>
+      </w:pPr>
+      <w:r>
+        <w:t>Det fungere med at man sætter</w:t>
+      </w:r>
+      <w:r>
+        <w:t xml:space="preserve"> en</w:t>
+      </w:r>
+      <w:r>
+        <w:t xml:space="preserve"> ha</w:t>
+      </w:r>
+      <w:r>
+        <w:t>n ud i hvert bur i ca 2-3 haller dem med renest bure så bliver der sat en tæve ind til ham om morgenen og så bliver tæverne så skiftet ud i løbet af dagen så hannen parer ca 3 gange dagligt i en uge hvor de er i parringstid.</w:t>
+      </w:r>
+    </w:p>
+    <w:p>
+      <w:pPr>
+        <w:pStyle w:val="Listeafsnit"/>
         <w:numPr>
           <w:ilvl w:val="0"/>
           <w:numId w:val="1"/>
@@ -132,29 +199,32 @@
     <w:p>
       <w:pPr>
         <w:pStyle w:val="Listeafsnit"/>
+        <w:ind w:left="360"/>
+      </w:pPr>
+      <w:r>
+        <w:t>Organisationen er at det er et enkeltmans firma men jeg har 3 ansatte på deltid mine 2 børn og Søren Vegeberg.</w:t>
+      </w:r>
+    </w:p>
+    <w:p>
+      <w:pPr>
+        <w:pStyle w:val="Listeafsnit"/>
         <w:numPr>
           <w:ilvl w:val="0"/>
           <w:numId w:val="1"/>
         </w:numPr>
       </w:pPr>
       <w:r>
-        <w:t xml:space="preserve">Hvilke </w:t>
-      </w:r>
-      <w:r>
-        <w:t>interessegrupper</w:t>
-      </w:r>
-      <w:r>
-        <w:t xml:space="preserve"> er der for firmaet?</w:t>
-      </w:r>
-    </w:p>
-    <w:p>
-      <w:pPr>
-        <w:pStyle w:val="Listeafsnit"/>
-        <w:numPr>
-          <w:ilvl w:val="0"/>
-          <w:numId w:val="1"/>
-        </w:numPr>
-      </w:pPr>
+        <w:t>Hvilke interessegrupper er der for firmaet?</w:t>
+      </w:r>
+    </w:p>
+    <w:p>
+      <w:pPr>
+        <w:pStyle w:val="Listeafsnit"/>
+        <w:ind w:left="360"/>
+      </w:pPr>
+      <w:r>
+        <w:t>At holde en høj standard på skin og at kunne holde prisen på omkostninger nede.</w:t>
+      </w:r>
       <w:bookmarkStart w:id="0" w:name="_GoBack"/>
       <w:bookmarkEnd w:id="0"/>
     </w:p>

</xml_diff>